<commit_message>
deploy through Linux VM
</commit_message>
<xml_diff>
--- a/DifyOnAzure Terraform 部署手册.docx
+++ b/DifyOnAzure Terraform 部署手册.docx
@@ -7,129 +7,114 @@
         <w:pStyle w:val="Heading1"/>
         <w:jc w:val="center"/>
       </w:pPr>
-      <w:proofErr w:type="spellStart"/>
+      <w:r>
+        <w:rPr>
+          <w:rFonts w:hint="eastAsia"/>
+        </w:rPr>
+        <w:t>Dify on Azure Workshop</w:t>
+      </w:r>
+    </w:p>
+    <w:p>
+      <w:pPr>
+        <w:pStyle w:val="Heading2"/>
+      </w:pPr>
+      <w:r>
+        <w:t>Overview</w:t>
+      </w:r>
+    </w:p>
+    <w:p>
+      <w:r>
+        <w:rPr>
+          <w:rFonts w:hint="eastAsia"/>
+        </w:rPr>
+        <w:t>这个实验展示了如何在</w:t>
+      </w:r>
+      <w:r>
+        <w:rPr>
+          <w:rFonts w:hint="eastAsia"/>
+        </w:rPr>
+        <w:t>Azure</w:t>
+      </w:r>
+      <w:r>
+        <w:rPr>
+          <w:rFonts w:hint="eastAsia"/>
+        </w:rPr>
+        <w:t>上部署</w:t>
+      </w:r>
       <w:r>
         <w:rPr>
           <w:rFonts w:hint="eastAsia"/>
         </w:rPr>
         <w:t>Dify</w:t>
       </w:r>
-      <w:proofErr w:type="spellEnd"/>
-      <w:r>
-        <w:rPr>
-          <w:rFonts w:hint="eastAsia"/>
-        </w:rPr>
-        <w:t xml:space="preserve"> on Azure Workshop</w:t>
-      </w:r>
-    </w:p>
+      <w:r>
+        <w:rPr>
+          <w:rFonts w:hint="eastAsia"/>
+        </w:rPr>
+        <w:t>，</w:t>
+      </w:r>
+      <w:r>
+        <w:t>使用了</w:t>
+      </w:r>
+      <w:r>
+        <w:t xml:space="preserve">Azure </w:t>
+      </w:r>
+      <w:r>
+        <w:rPr>
+          <w:rFonts w:hint="eastAsia"/>
+        </w:rPr>
+        <w:t>提供的多种</w:t>
+      </w:r>
+      <w:r>
+        <w:t>的服务，</w:t>
+      </w:r>
+      <w:r>
+        <w:rPr>
+          <w:rFonts w:hint="eastAsia"/>
+        </w:rPr>
+        <w:t>包括</w:t>
+      </w:r>
+      <w:r>
+        <w:t>Azure AI Search</w:t>
+      </w:r>
+      <w:r>
+        <w:rPr>
+          <w:rFonts w:hint="eastAsia"/>
+        </w:rPr>
+        <w:t xml:space="preserve">, </w:t>
+      </w:r>
+      <w:r>
+        <w:t>Azure Database for PostgreSQL,</w:t>
+      </w:r>
+      <w:r>
+        <w:rPr>
+          <w:rFonts w:hint="eastAsia"/>
+        </w:rPr>
+        <w:t xml:space="preserve"> </w:t>
+      </w:r>
+      <w:r>
+        <w:t>Azure Cache for Redis,</w:t>
+      </w:r>
+      <w:r>
+        <w:rPr>
+          <w:rFonts w:hint="eastAsia"/>
+        </w:rPr>
+        <w:t xml:space="preserve"> </w:t>
+      </w:r>
+      <w:r>
+        <w:t>Azure Kubernetes Service</w:t>
+      </w:r>
+      <w:r>
+        <w:t>等。</w:t>
+      </w:r>
+    </w:p>
+    <w:p/>
     <w:p>
       <w:pPr>
         <w:pStyle w:val="Heading2"/>
       </w:pPr>
       <w:r>
-        <w:t>Overview</w:t>
-      </w:r>
-    </w:p>
-    <w:p>
-      <w:r>
-        <w:rPr>
-          <w:rFonts w:hint="eastAsia"/>
-        </w:rPr>
-        <w:t>这个实验展示了如何在</w:t>
-      </w:r>
-      <w:r>
-        <w:rPr>
-          <w:rFonts w:hint="eastAsia"/>
-        </w:rPr>
-        <w:t>Azure</w:t>
-      </w:r>
-      <w:r>
-        <w:rPr>
-          <w:rFonts w:hint="eastAsia"/>
-        </w:rPr>
-        <w:t>上部署</w:t>
-      </w:r>
-      <w:proofErr w:type="spellStart"/>
-      <w:r>
-        <w:rPr>
-          <w:rFonts w:hint="eastAsia"/>
-        </w:rPr>
-        <w:t>Dify</w:t>
-      </w:r>
-      <w:proofErr w:type="spellEnd"/>
-      <w:r>
-        <w:rPr>
-          <w:rFonts w:hint="eastAsia"/>
-        </w:rPr>
-        <w:t>，</w:t>
-      </w:r>
-      <w:r>
-        <w:t>使用了</w:t>
-      </w:r>
-      <w:r>
-        <w:t xml:space="preserve">Azure </w:t>
-      </w:r>
-      <w:r>
-        <w:rPr>
-          <w:rFonts w:hint="eastAsia"/>
-        </w:rPr>
-        <w:t>提供的多种</w:t>
-      </w:r>
-      <w:r>
-        <w:t>的服务，</w:t>
-      </w:r>
-      <w:r>
-        <w:rPr>
-          <w:rFonts w:hint="eastAsia"/>
-        </w:rPr>
-        <w:t>包括</w:t>
-      </w:r>
-      <w:r>
-        <w:t>Azure AI Search</w:t>
-      </w:r>
-      <w:r>
-        <w:rPr>
-          <w:rFonts w:hint="eastAsia"/>
-        </w:rPr>
-        <w:t xml:space="preserve">, </w:t>
-      </w:r>
-      <w:r>
-        <w:t>Azure Database for PostgreSQL,</w:t>
-      </w:r>
-      <w:r>
-        <w:rPr>
-          <w:rFonts w:hint="eastAsia"/>
-        </w:rPr>
-        <w:t xml:space="preserve"> </w:t>
-      </w:r>
-      <w:r>
-        <w:t>Azure Cache for Redis,</w:t>
-      </w:r>
-      <w:r>
-        <w:rPr>
-          <w:rFonts w:hint="eastAsia"/>
-        </w:rPr>
-        <w:t xml:space="preserve"> </w:t>
-      </w:r>
-      <w:r>
-        <w:t>Azure Kubernetes Service</w:t>
-      </w:r>
-      <w:r>
-        <w:t>等。</w:t>
-      </w:r>
-    </w:p>
-    <w:p/>
-    <w:p>
-      <w:pPr>
-        <w:pStyle w:val="Heading2"/>
-      </w:pPr>
-      <w:proofErr w:type="spellStart"/>
-      <w:r>
-        <w:t>Dify</w:t>
-      </w:r>
-      <w:proofErr w:type="spellEnd"/>
-      <w:r>
-        <w:t xml:space="preserve"> on Azure</w:t>
+        <w:t>Dify on Azure</w:t>
       </w:r>
       <w:r>
         <w:t>部署指南</w:t>
@@ -143,6 +128,14 @@
           <w:bCs/>
         </w:rPr>
       </w:pPr>
+      <w:r>
+        <w:rPr>
+          <w:rFonts w:hint="eastAsia"/>
+          <w:b/>
+          <w:bCs/>
+        </w:rPr>
+        <w:t>Windows</w:t>
+      </w:r>
       <w:r>
         <w:rPr>
           <w:rFonts w:hint="eastAsia"/>
@@ -258,14 +251,12 @@
         </w:rPr>
         <w:t>下载</w:t>
       </w:r>
-      <w:proofErr w:type="spellStart"/>
       <w:r>
         <w:rPr>
           <w:rFonts w:hint="eastAsia"/>
         </w:rPr>
         <w:t>Dify</w:t>
       </w:r>
-      <w:proofErr w:type="spellEnd"/>
       <w:r>
         <w:rPr>
           <w:rFonts w:hint="eastAsia"/>
@@ -777,15 +768,7 @@
         <w:t>，输入</w:t>
       </w:r>
       <w:r>
-        <w:t>`</w:t>
-      </w:r>
-      <w:proofErr w:type="spellStart"/>
-      <w:r>
-        <w:t>cmd</w:t>
-      </w:r>
-      <w:proofErr w:type="spellEnd"/>
-      <w:r>
-        <w:t>`</w:t>
+        <w:t>`cmd`</w:t>
       </w:r>
       <w:r>
         <w:t>，然后按回车）。</w:t>
@@ -1074,13 +1057,8 @@
         </w:rPr>
         <w:t>“</w:t>
       </w:r>
-      <w:proofErr w:type="spellStart"/>
-      <w:r>
-        <w:t>az</w:t>
-      </w:r>
-      <w:proofErr w:type="spellEnd"/>
-      <w:r>
-        <w:t xml:space="preserve"> --version</w:t>
+      <w:r>
+        <w:t>az --version</w:t>
       </w:r>
       <w:r>
         <w:rPr>
@@ -1170,13 +1148,8 @@
         </w:rPr>
         <w:t>“</w:t>
       </w:r>
-      <w:proofErr w:type="spellStart"/>
-      <w:r>
-        <w:t>az</w:t>
-      </w:r>
-      <w:proofErr w:type="spellEnd"/>
-      <w:r>
-        <w:t xml:space="preserve"> login</w:t>
+      <w:r>
+        <w:t>az login</w:t>
       </w:r>
       <w:r>
         <w:rPr>
@@ -1238,21 +1211,328 @@
     <w:p>
       <w:pPr>
         <w:pStyle w:val="Heading3"/>
-        <w:rPr>
-          <w:b/>
-          <w:bCs/>
-        </w:rPr>
-      </w:pPr>
+      </w:pPr>
+    </w:p>
+    <w:p>
+      <w:pPr>
+        <w:pStyle w:val="Heading3"/>
+        <w:rPr>
+          <w:b/>
+          <w:bCs/>
+        </w:rPr>
+      </w:pPr>
+      <w:r>
+        <w:rPr>
+          <w:rFonts w:hint="eastAsia"/>
+          <w:b/>
+          <w:bCs/>
+        </w:rPr>
+        <w:t>Ubuntu</w:t>
+      </w:r>
+      <w:r>
+        <w:rPr>
+          <w:rFonts w:hint="eastAsia"/>
+          <w:b/>
+          <w:bCs/>
+        </w:rPr>
+        <w:t>环境准备</w:t>
+      </w:r>
+    </w:p>
+    <w:p>
+      <w:pPr>
+        <w:pStyle w:val="ListParagraph"/>
+        <w:numPr>
+          <w:ilvl w:val="0"/>
+          <w:numId w:val="22"/>
+        </w:numPr>
+      </w:pPr>
+      <w:r>
+        <w:t>已安装</w:t>
+      </w:r>
+      <w:r>
+        <w:t>Terraform</w:t>
+      </w:r>
+      <w:r>
+        <w:t>，若没有安装的话，请参考</w:t>
+      </w:r>
+      <w:r>
+        <w:rPr>
+          <w:rFonts w:hint="eastAsia"/>
+        </w:rPr>
+        <w:t>Ubuntu</w:t>
+      </w:r>
+      <w:r>
+        <w:t>上安装步骤</w:t>
+      </w:r>
+      <w:r>
+        <w:t>Terraform</w:t>
+      </w:r>
+      <w:r>
+        <w:t>进行安装。</w:t>
+      </w:r>
+    </w:p>
+    <w:p>
+      <w:pPr>
+        <w:pStyle w:val="ListParagraph"/>
+        <w:numPr>
+          <w:ilvl w:val="0"/>
+          <w:numId w:val="22"/>
+        </w:numPr>
+      </w:pPr>
+      <w:r>
+        <w:t>已安装</w:t>
+      </w:r>
+      <w:r>
+        <w:t>Azure CLI</w:t>
+      </w:r>
+      <w:r>
+        <w:t>，若没有安装的话，请参考</w:t>
+      </w:r>
+      <w:r>
+        <w:rPr>
+          <w:rFonts w:hint="eastAsia"/>
+        </w:rPr>
+        <w:t>Ubuntu</w:t>
+      </w:r>
+      <w:r>
+        <w:t>上安装</w:t>
+      </w:r>
+      <w:r>
+        <w:t>Azure CLI</w:t>
+      </w:r>
+      <w:r>
+        <w:t>指南进行安装。</w:t>
+      </w:r>
+    </w:p>
+    <w:p>
+      <w:pPr>
+        <w:pStyle w:val="ListParagraph"/>
+        <w:numPr>
+          <w:ilvl w:val="0"/>
+          <w:numId w:val="22"/>
+        </w:numPr>
+      </w:pPr>
+      <w:r>
+        <w:rPr>
+          <w:rFonts w:hint="eastAsia"/>
+        </w:rPr>
+        <w:t>准备</w:t>
+      </w:r>
+      <w:r>
+        <w:rPr>
+          <w:rFonts w:hint="eastAsia"/>
+        </w:rPr>
+        <w:t>docker hub</w:t>
+      </w:r>
+      <w:r>
+        <w:rPr>
+          <w:rFonts w:hint="eastAsia"/>
+        </w:rPr>
+        <w:t>账号，</w:t>
+      </w:r>
+      <w:r>
+        <w:rPr>
+          <w:rFonts w:hint="eastAsia"/>
+        </w:rPr>
+        <w:t xml:space="preserve"> </w:t>
+      </w:r>
+      <w:r>
+        <w:rPr>
+          <w:rFonts w:hint="eastAsia"/>
+        </w:rPr>
+        <w:t>下载</w:t>
+      </w:r>
+      <w:r>
+        <w:rPr>
+          <w:rFonts w:hint="eastAsia"/>
+        </w:rPr>
+        <w:t>Dify</w:t>
+      </w:r>
+      <w:r>
+        <w:rPr>
+          <w:rFonts w:hint="eastAsia"/>
+        </w:rPr>
+        <w:t>镜像的时候需要用到。</w:t>
+      </w:r>
+      <w:r>
+        <w:rPr>
+          <w:rFonts w:hint="eastAsia"/>
+        </w:rPr>
+        <w:t xml:space="preserve"> </w:t>
+      </w:r>
+    </w:p>
+    <w:p/>
+    <w:p>
+      <w:r>
+        <w:rPr>
+          <w:b/>
+          <w:bCs/>
+        </w:rPr>
+        <w:t xml:space="preserve"># </w:t>
+      </w:r>
+      <w:r>
+        <w:rPr>
+          <w:rFonts w:hint="eastAsia"/>
+          <w:b/>
+          <w:bCs/>
+        </w:rPr>
+        <w:t>Ubuntu</w:t>
+      </w:r>
+      <w:r>
+        <w:rPr>
+          <w:b/>
+          <w:bCs/>
+        </w:rPr>
+        <w:t>上安装步骤</w:t>
+      </w:r>
+      <w:r>
+        <w:rPr>
+          <w:b/>
+          <w:bCs/>
+        </w:rPr>
+        <w:t>Terraform</w:t>
+      </w:r>
+      <w:r>
+        <w:rPr>
+          <w:b/>
+          <w:bCs/>
+        </w:rPr>
+        <w:t>（如已安装可以略过该步骤）</w:t>
+      </w:r>
+    </w:p>
+    <w:p>
+      <w:pPr>
+        <w:pStyle w:val="ListParagraph"/>
+        <w:rPr>
+          <w:b/>
+          <w:bCs/>
+        </w:rPr>
+      </w:pPr>
+      <w:r>
+        <w:rPr>
+          <w:rFonts w:hint="eastAsia"/>
+          <w:b/>
+          <w:bCs/>
+        </w:rPr>
+        <w:t>参考链接：</w:t>
+      </w:r>
+      <w:r>
+        <w:rPr>
+          <w:rFonts w:hint="eastAsia"/>
+          <w:b/>
+          <w:bCs/>
+        </w:rPr>
+        <w:t xml:space="preserve"> </w:t>
+      </w:r>
+      <w:hyperlink r:id="rId5" w:history="1">
+        <w:r>
+          <w:rPr>
+            <w:rStyle w:val="Hyperlink"/>
+            <w:b/>
+            <w:bCs/>
+          </w:rPr>
+          <w:t>Install Terraform | Terraform | HashiCorp Developer</w:t>
+        </w:r>
+      </w:hyperlink>
+    </w:p>
+    <w:p>
+      <w:r>
+        <w:rPr>
+          <w:b/>
+          <w:bCs/>
+        </w:rPr>
+        <w:t xml:space="preserve"># </w:t>
+      </w:r>
+      <w:r>
+        <w:rPr>
+          <w:rFonts w:hint="eastAsia"/>
+          <w:b/>
+          <w:bCs/>
+        </w:rPr>
+        <w:t>Ubuntu</w:t>
+      </w:r>
+      <w:r>
+        <w:rPr>
+          <w:b/>
+          <w:bCs/>
+        </w:rPr>
+        <w:t>上安装</w:t>
+      </w:r>
+      <w:r>
+        <w:rPr>
+          <w:b/>
+          <w:bCs/>
+        </w:rPr>
+        <w:t>Azure CLI</w:t>
+      </w:r>
+      <w:r>
+        <w:rPr>
+          <w:b/>
+          <w:bCs/>
+        </w:rPr>
+        <w:t>指南（如已安装可以略过该步骤）</w:t>
+      </w:r>
+    </w:p>
+    <w:p>
+      <w:r>
+        <w:tab/>
+      </w:r>
+      <w:r>
+        <w:rPr>
+          <w:rFonts w:hint="eastAsia"/>
+          <w:b/>
+          <w:bCs/>
+        </w:rPr>
+        <w:t>参考链接：</w:t>
+      </w:r>
+      <w:hyperlink r:id="rId6" w:history="1">
+        <w:r>
+          <w:rPr>
+            <w:rStyle w:val="Hyperlink"/>
+            <w:b/>
+            <w:bCs/>
+          </w:rPr>
+          <w:t>Install the Azure CLI on Linux | Microsoft Learn</w:t>
+        </w:r>
+      </w:hyperlink>
       <w:r>
         <w:br/>
       </w:r>
       <w:r>
-        <w:rPr>
-          <w:rFonts w:hint="eastAsia"/>
-          <w:b/>
-          <w:bCs/>
-        </w:rPr>
-        <w:t>部署准备</w:t>
+        <w:br/>
+      </w:r>
+      <w:r>
+        <w:rPr>
+          <w:rFonts w:eastAsiaTheme="majorEastAsia" w:cstheme="majorBidi" w:hint="eastAsia"/>
+          <w:b/>
+          <w:bCs/>
+          <w:color w:val="0F4761" w:themeColor="accent1" w:themeShade="BF"/>
+          <w:sz w:val="28"/>
+          <w:szCs w:val="28"/>
+        </w:rPr>
+        <w:t>部署</w:t>
+      </w:r>
+      <w:r>
+        <w:rPr>
+          <w:rFonts w:eastAsiaTheme="majorEastAsia" w:cstheme="majorBidi" w:hint="eastAsia"/>
+          <w:b/>
+          <w:bCs/>
+          <w:color w:val="0F4761" w:themeColor="accent1" w:themeShade="BF"/>
+          <w:sz w:val="28"/>
+          <w:szCs w:val="28"/>
+        </w:rPr>
+        <w:t>前参数</w:t>
+      </w:r>
+      <w:r>
+        <w:rPr>
+          <w:rFonts w:eastAsiaTheme="majorEastAsia" w:cstheme="majorBidi" w:hint="eastAsia"/>
+          <w:b/>
+          <w:bCs/>
+          <w:color w:val="0F4761" w:themeColor="accent1" w:themeShade="BF"/>
+          <w:sz w:val="28"/>
+          <w:szCs w:val="28"/>
+        </w:rPr>
+        <w:t>准备</w:t>
       </w:r>
     </w:p>
     <w:p>
@@ -1268,23 +1548,7 @@
           <w:b/>
           <w:bCs/>
         </w:rPr>
-        <w:t xml:space="preserve"> </w:t>
-      </w:r>
-      <w:proofErr w:type="spellStart"/>
-      <w:r>
-        <w:rPr>
-          <w:b/>
-          <w:bCs/>
-        </w:rPr>
-        <w:t>Dify</w:t>
-      </w:r>
-      <w:proofErr w:type="spellEnd"/>
-      <w:r>
-        <w:rPr>
-          <w:b/>
-          <w:bCs/>
-        </w:rPr>
-        <w:t xml:space="preserve"> </w:t>
+        <w:t xml:space="preserve"> Dify </w:t>
       </w:r>
       <w:r>
         <w:rPr>
@@ -1298,23 +1562,7 @@
           <w:b/>
           <w:bCs/>
         </w:rPr>
-        <w:t xml:space="preserve"> dev-</w:t>
-      </w:r>
-      <w:proofErr w:type="spellStart"/>
-      <w:r>
-        <w:rPr>
-          <w:b/>
-          <w:bCs/>
-        </w:rPr>
-        <w:t>variables.tfvars</w:t>
-      </w:r>
-      <w:proofErr w:type="spellEnd"/>
-      <w:r>
-        <w:rPr>
-          <w:b/>
-          <w:bCs/>
-        </w:rPr>
-        <w:t xml:space="preserve"> </w:t>
+        <w:t xml:space="preserve"> dev-variables.tfvars </w:t>
       </w:r>
       <w:r>
         <w:rPr>
@@ -1329,15 +1577,7 @@
         <w:t>在</w:t>
       </w:r>
       <w:r>
-        <w:t xml:space="preserve"> dev-</w:t>
-      </w:r>
-      <w:proofErr w:type="spellStart"/>
-      <w:r>
-        <w:t>variables.tfvars</w:t>
-      </w:r>
-      <w:proofErr w:type="spellEnd"/>
-      <w:r>
-        <w:t xml:space="preserve"> </w:t>
+        <w:t xml:space="preserve"> dev-variables.tfvars </w:t>
       </w:r>
       <w:r>
         <w:t>文件中，定义了</w:t>
@@ -1357,13 +1597,8 @@
           <w:numId w:val="17"/>
         </w:numPr>
       </w:pPr>
-      <w:proofErr w:type="spellStart"/>
-      <w:r>
-        <w:t>sp</w:t>
-      </w:r>
-      <w:proofErr w:type="spellEnd"/>
-      <w:r>
-        <w:t>-subscription-id Azure</w:t>
+      <w:r>
+        <w:t>sp-subscription-id Azure</w:t>
       </w:r>
       <w:r>
         <w:t>订阅</w:t>
@@ -1380,13 +1615,8 @@
           <w:numId w:val="17"/>
         </w:numPr>
       </w:pPr>
-      <w:proofErr w:type="spellStart"/>
-      <w:r>
-        <w:t>sp</w:t>
-      </w:r>
-      <w:proofErr w:type="spellEnd"/>
-      <w:r>
-        <w:t>-client-id</w:t>
+      <w:r>
+        <w:t>sp-client-id</w:t>
       </w:r>
       <w:r>
         <w:t>：这是服务主体的客户端</w:t>
@@ -1406,13 +1636,9 @@
           <w:numId w:val="17"/>
         </w:numPr>
       </w:pPr>
-      <w:proofErr w:type="spellStart"/>
-      <w:r>
-        <w:t>sp</w:t>
-      </w:r>
-      <w:proofErr w:type="spellEnd"/>
-      <w:r>
-        <w:t>-client-secret</w:t>
+      <w:r>
+        <w:lastRenderedPageBreak/>
+        <w:t>sp-client-secret</w:t>
       </w:r>
       <w:r>
         <w:t>：这是服务主体的客户端密钥。它类似于密码，用于验证服务主体的身份。这个值应当保密，不应公开。</w:t>
@@ -1426,13 +1652,8 @@
           <w:numId w:val="17"/>
         </w:numPr>
       </w:pPr>
-      <w:proofErr w:type="spellStart"/>
-      <w:r>
-        <w:t>sp</w:t>
-      </w:r>
-      <w:proofErr w:type="spellEnd"/>
-      <w:r>
-        <w:t>-tenant-id</w:t>
+      <w:r>
+        <w:t>sp-tenant-id</w:t>
       </w:r>
       <w:r>
         <w:t>：这是租户</w:t>
@@ -1464,11 +1685,9 @@
       <w:r>
         <w:t>：</w:t>
       </w:r>
-      <w:proofErr w:type="spellStart"/>
       <w:r>
         <w:t>Dify</w:t>
       </w:r>
-      <w:proofErr w:type="spellEnd"/>
       <w:r>
         <w:t>平台的名字，用于创建或定义多个服务的名字（比如</w:t>
       </w:r>
@@ -1505,17 +1724,170 @@
       <w:r>
         <w:t>凭据文件</w:t>
       </w:r>
-      <w:proofErr w:type="spellStart"/>
       <w:r>
         <w:t>kubeconfig</w:t>
       </w:r>
-      <w:proofErr w:type="spellEnd"/>
       <w:r>
         <w:t>的路径</w:t>
       </w:r>
     </w:p>
     <w:p>
       <w:pPr>
+        <w:pStyle w:val="ListParagraph"/>
+        <w:numPr>
+          <w:ilvl w:val="0"/>
+          <w:numId w:val="17"/>
+        </w:numPr>
+        <w:rPr>
+          <w:color w:val="000000" w:themeColor="text1"/>
+        </w:rPr>
+      </w:pPr>
+      <w:r>
+        <w:rPr>
+          <w:rFonts w:hint="eastAsia"/>
+          <w:color w:val="000000" w:themeColor="text1"/>
+        </w:rPr>
+        <w:t xml:space="preserve">acr_name: </w:t>
+      </w:r>
+      <w:r>
+        <w:rPr>
+          <w:rFonts w:hint="eastAsia"/>
+          <w:color w:val="000000" w:themeColor="text1"/>
+        </w:rPr>
+        <w:t>根据具体情况修改名字，</w:t>
+      </w:r>
+      <w:r>
+        <w:rPr>
+          <w:rFonts w:hint="eastAsia"/>
+          <w:color w:val="000000" w:themeColor="text1"/>
+        </w:rPr>
+        <w:t xml:space="preserve"> </w:t>
+      </w:r>
+      <w:r>
+        <w:rPr>
+          <w:rFonts w:hint="eastAsia"/>
+          <w:color w:val="000000" w:themeColor="text1"/>
+        </w:rPr>
+        <w:t>需全球唯一</w:t>
+      </w:r>
+    </w:p>
+    <w:p>
+      <w:pPr>
+        <w:pStyle w:val="ListParagraph"/>
+        <w:numPr>
+          <w:ilvl w:val="0"/>
+          <w:numId w:val="17"/>
+        </w:numPr>
+        <w:rPr>
+          <w:color w:val="000000" w:themeColor="text1"/>
+        </w:rPr>
+      </w:pPr>
+      <w:r>
+        <w:rPr>
+          <w:rFonts w:hint="eastAsia"/>
+          <w:color w:val="000000" w:themeColor="text1"/>
+        </w:rPr>
+        <w:t xml:space="preserve">docker_username: </w:t>
+      </w:r>
+      <w:r>
+        <w:rPr>
+          <w:rFonts w:hint="eastAsia"/>
+          <w:color w:val="000000" w:themeColor="text1"/>
+        </w:rPr>
+        <w:t>在</w:t>
+      </w:r>
+      <w:r>
+        <w:rPr>
+          <w:rFonts w:hint="eastAsia"/>
+          <w:color w:val="000000" w:themeColor="text1"/>
+        </w:rPr>
+        <w:t xml:space="preserve">docker.io </w:t>
+      </w:r>
+      <w:r>
+        <w:rPr>
+          <w:rFonts w:hint="eastAsia"/>
+          <w:color w:val="000000" w:themeColor="text1"/>
+        </w:rPr>
+        <w:t>上注册，</w:t>
+      </w:r>
+      <w:r>
+        <w:rPr>
+          <w:rFonts w:hint="eastAsia"/>
+          <w:color w:val="000000" w:themeColor="text1"/>
+        </w:rPr>
+        <w:t xml:space="preserve"> </w:t>
+      </w:r>
+      <w:r>
+        <w:rPr>
+          <w:rFonts w:hint="eastAsia"/>
+          <w:color w:val="000000" w:themeColor="text1"/>
+        </w:rPr>
+        <w:t>填入注册的</w:t>
+      </w:r>
+      <w:r>
+        <w:rPr>
+          <w:rFonts w:hint="eastAsia"/>
+          <w:color w:val="000000" w:themeColor="text1"/>
+        </w:rPr>
+        <w:t>user name</w:t>
+      </w:r>
+    </w:p>
+    <w:p>
+      <w:pPr>
+        <w:pStyle w:val="ListParagraph"/>
+        <w:numPr>
+          <w:ilvl w:val="0"/>
+          <w:numId w:val="17"/>
+        </w:numPr>
+        <w:rPr>
+          <w:color w:val="000000" w:themeColor="text1"/>
+        </w:rPr>
+      </w:pPr>
+      <w:r>
+        <w:rPr>
+          <w:rFonts w:hint="eastAsia"/>
+          <w:color w:val="000000" w:themeColor="text1"/>
+        </w:rPr>
+        <w:t>docker_secret</w:t>
+      </w:r>
+      <w:r>
+        <w:rPr>
+          <w:rFonts w:hint="eastAsia"/>
+          <w:color w:val="000000" w:themeColor="text1"/>
+        </w:rPr>
+        <w:t>：在</w:t>
+      </w:r>
+      <w:r>
+        <w:rPr>
+          <w:rFonts w:hint="eastAsia"/>
+          <w:color w:val="000000" w:themeColor="text1"/>
+        </w:rPr>
+        <w:t xml:space="preserve">docker.io </w:t>
+      </w:r>
+      <w:r>
+        <w:rPr>
+          <w:rFonts w:hint="eastAsia"/>
+          <w:color w:val="000000" w:themeColor="text1"/>
+        </w:rPr>
+        <w:t>上注册，</w:t>
+      </w:r>
+      <w:r>
+        <w:rPr>
+          <w:rFonts w:hint="eastAsia"/>
+          <w:color w:val="000000" w:themeColor="text1"/>
+        </w:rPr>
+        <w:t xml:space="preserve"> </w:t>
+      </w:r>
+      <w:r>
+        <w:rPr>
+          <w:rFonts w:hint="eastAsia"/>
+          <w:color w:val="000000" w:themeColor="text1"/>
+        </w:rPr>
+        <w:t>填入密码</w:t>
+      </w:r>
+    </w:p>
+    <w:p>
+      <w:pPr>
         <w:rPr>
           <w:b/>
           <w:bCs/>
@@ -1537,13 +1909,8 @@
         </w:rPr>
         <w:t>如何获得</w:t>
       </w:r>
-      <w:proofErr w:type="spellStart"/>
-      <w:r>
-        <w:t>sp</w:t>
-      </w:r>
-      <w:proofErr w:type="spellEnd"/>
-      <w:r>
-        <w:t>-client-id</w:t>
+      <w:r>
+        <w:t>sp-client-id</w:t>
       </w:r>
       <w:r>
         <w:rPr>
@@ -1559,13 +1926,8 @@
         </w:rPr>
         <w:t>和</w:t>
       </w:r>
-      <w:proofErr w:type="spellStart"/>
-      <w:r>
-        <w:t>sp</w:t>
-      </w:r>
-      <w:proofErr w:type="spellEnd"/>
-      <w:r>
-        <w:t>-client-secret</w:t>
+      <w:r>
+        <w:t>sp-client-secret</w:t>
       </w:r>
     </w:p>
     <w:p>
@@ -1616,43 +1978,16 @@
       <w:pPr>
         <w:ind w:left="1440"/>
       </w:pPr>
-      <w:proofErr w:type="spellStart"/>
-      <w:r>
-        <w:t>az</w:t>
-      </w:r>
-      <w:proofErr w:type="spellEnd"/>
-      <w:r>
-        <w:t xml:space="preserve"> login</w:t>
+      <w:r>
+        <w:t>az login</w:t>
       </w:r>
     </w:p>
     <w:p>
       <w:pPr>
         <w:ind w:left="1440"/>
       </w:pPr>
-      <w:proofErr w:type="spellStart"/>
-      <w:r>
-        <w:lastRenderedPageBreak/>
-        <w:t>az</w:t>
-      </w:r>
-      <w:proofErr w:type="spellEnd"/>
-      <w:r>
-        <w:t xml:space="preserve"> ad </w:t>
-      </w:r>
-      <w:proofErr w:type="spellStart"/>
-      <w:r>
-        <w:t>sp</w:t>
-      </w:r>
-      <w:proofErr w:type="spellEnd"/>
-      <w:r>
-        <w:t xml:space="preserve"> create-for-</w:t>
-      </w:r>
-      <w:proofErr w:type="spellStart"/>
-      <w:r>
-        <w:t>rbac</w:t>
-      </w:r>
-      <w:proofErr w:type="spellEnd"/>
-      <w:r>
-        <w:t xml:space="preserve"> --name &lt;</w:t>
+      <w:r>
+        <w:t>az ad sp create-for-rbac --name &lt;</w:t>
       </w:r>
       <w:r>
         <w:rPr>
@@ -1752,17 +2087,8 @@
           <w:b/>
           <w:bCs/>
         </w:rPr>
-        <w:t xml:space="preserve"> </w:t>
-      </w:r>
-      <w:proofErr w:type="spellStart"/>
-      <w:r>
-        <w:rPr>
-          <w:b/>
-          <w:bCs/>
-        </w:rPr>
-        <w:t>appId</w:t>
-      </w:r>
-      <w:proofErr w:type="spellEnd"/>
+        <w:t xml:space="preserve"> appId</w:t>
+      </w:r>
       <w:r>
         <w:rPr>
           <w:b/>
@@ -1775,23 +2101,7 @@
           <w:b/>
           <w:bCs/>
         </w:rPr>
-        <w:t xml:space="preserve"> </w:t>
-      </w:r>
-      <w:proofErr w:type="spellStart"/>
-      <w:r>
-        <w:rPr>
-          <w:b/>
-          <w:bCs/>
-        </w:rPr>
-        <w:t>sp</w:t>
-      </w:r>
-      <w:proofErr w:type="spellEnd"/>
-      <w:r>
-        <w:rPr>
-          <w:b/>
-          <w:bCs/>
-        </w:rPr>
-        <w:t>-client-id</w:t>
+        <w:t xml:space="preserve"> sp-client-id</w:t>
       </w:r>
       <w:r>
         <w:rPr>
@@ -1819,23 +2129,7 @@
           <w:b/>
           <w:bCs/>
         </w:rPr>
-        <w:t xml:space="preserve"> </w:t>
-      </w:r>
-      <w:proofErr w:type="spellStart"/>
-      <w:r>
-        <w:rPr>
-          <w:b/>
-          <w:bCs/>
-        </w:rPr>
-        <w:t>sp</w:t>
-      </w:r>
-      <w:proofErr w:type="spellEnd"/>
-      <w:r>
-        <w:rPr>
-          <w:b/>
-          <w:bCs/>
-        </w:rPr>
-        <w:t>-client-secret</w:t>
+        <w:t xml:space="preserve"> sp-client-secret</w:t>
       </w:r>
       <w:r>
         <w:rPr>
@@ -1863,23 +2157,7 @@
           <w:b/>
           <w:bCs/>
         </w:rPr>
-        <w:t xml:space="preserve"> </w:t>
-      </w:r>
-      <w:proofErr w:type="spellStart"/>
-      <w:r>
-        <w:rPr>
-          <w:b/>
-          <w:bCs/>
-        </w:rPr>
-        <w:t>sp</w:t>
-      </w:r>
-      <w:proofErr w:type="spellEnd"/>
-      <w:r>
-        <w:rPr>
-          <w:b/>
-          <w:bCs/>
-        </w:rPr>
-        <w:t>-tenant-id</w:t>
+        <w:t xml:space="preserve"> sp-tenant-id</w:t>
       </w:r>
       <w:r>
         <w:rPr>
@@ -1910,23 +2188,7 @@
         <w:ind w:left="1440"/>
       </w:pPr>
       <w:r>
-        <w:t>  "</w:t>
-      </w:r>
-      <w:proofErr w:type="spellStart"/>
-      <w:r>
-        <w:t>appId</w:t>
-      </w:r>
-      <w:proofErr w:type="spellEnd"/>
-      <w:r>
-        <w:t>": "</w:t>
-      </w:r>
-      <w:proofErr w:type="spellStart"/>
-      <w:r>
-        <w:t>xxxxxxxx-xxxx-xxxx-xxxx-xxxxxxxxxxxx</w:t>
-      </w:r>
-      <w:proofErr w:type="spellEnd"/>
-      <w:r>
-        <w:t>",</w:t>
+        <w:t>  "appId": "xxxxxxxx-xxxx-xxxx-xxxx-xxxxxxxxxxxx",</w:t>
       </w:r>
     </w:p>
     <w:p>
@@ -1934,15 +2196,7 @@
         <w:ind w:left="1440"/>
       </w:pPr>
       <w:r>
-        <w:t>  "</w:t>
-      </w:r>
-      <w:proofErr w:type="spellStart"/>
-      <w:r>
-        <w:t>displayName</w:t>
-      </w:r>
-      <w:proofErr w:type="spellEnd"/>
-      <w:r>
-        <w:t>": "&lt;your-service-principal-name&gt;",</w:t>
+        <w:t>  "displayName": "&lt;your-service-principal-name&gt;",</w:t>
       </w:r>
     </w:p>
     <w:p>
@@ -1958,15 +2212,7 @@
         <w:ind w:left="1440"/>
       </w:pPr>
       <w:r>
-        <w:t>  "password": "</w:t>
-      </w:r>
-      <w:proofErr w:type="spellStart"/>
-      <w:r>
-        <w:t>xxxxxxxx-xxxx-xxxx-xxxx-xxxxxxxxxxxx</w:t>
-      </w:r>
-      <w:proofErr w:type="spellEnd"/>
-      <w:r>
-        <w:t>",</w:t>
+        <w:t>  "password": "xxxxxxxx-xxxx-xxxx-xxxx-xxxxxxxxxxxx",</w:t>
       </w:r>
     </w:p>
     <w:p>
@@ -1974,15 +2220,7 @@
         <w:ind w:left="1440"/>
       </w:pPr>
       <w:r>
-        <w:t>  "tenant": "</w:t>
-      </w:r>
-      <w:proofErr w:type="spellStart"/>
-      <w:r>
-        <w:t>xxxxxxxx-xxxx-xxxx-xxxx-xxxxxxxxxxxx</w:t>
-      </w:r>
-      <w:proofErr w:type="spellEnd"/>
-      <w:r>
-        <w:t>"</w:t>
+        <w:t>  "tenant": "xxxxxxxx-xxxx-xxxx-xxxx-xxxxxxxxxxxx"</w:t>
       </w:r>
     </w:p>
     <w:p>
@@ -2013,23 +2251,7 @@
           <w:b/>
           <w:bCs/>
         </w:rPr>
-        <w:t xml:space="preserve"> dev-</w:t>
-      </w:r>
-      <w:proofErr w:type="spellStart"/>
-      <w:r>
-        <w:rPr>
-          <w:b/>
-          <w:bCs/>
-        </w:rPr>
-        <w:t>variables.tfvars</w:t>
-      </w:r>
-      <w:proofErr w:type="spellEnd"/>
-      <w:r>
-        <w:rPr>
-          <w:b/>
-          <w:bCs/>
-        </w:rPr>
-        <w:t xml:space="preserve"> </w:t>
+        <w:t xml:space="preserve"> dev-variables.tfvars </w:t>
       </w:r>
       <w:r>
         <w:rPr>
@@ -2038,7 +2260,6 @@
         </w:rPr>
         <w:t>文件中：（</w:t>
       </w:r>
-      <w:proofErr w:type="spellStart"/>
       <w:r>
         <w:rPr>
           <w:b/>
@@ -2046,7 +2267,6 @@
         </w:rPr>
         <w:t>appId</w:t>
       </w:r>
-      <w:proofErr w:type="spellEnd"/>
       <w:r>
         <w:rPr>
           <w:b/>
@@ -2054,21 +2274,12 @@
         </w:rPr>
         <w:t>即</w:t>
       </w:r>
-      <w:proofErr w:type="spellStart"/>
-      <w:r>
-        <w:rPr>
-          <w:b/>
-          <w:bCs/>
-        </w:rPr>
-        <w:t>sp</w:t>
-      </w:r>
-      <w:proofErr w:type="spellEnd"/>
-      <w:r>
-        <w:rPr>
-          <w:b/>
-          <w:bCs/>
-        </w:rPr>
-        <w:t>-client-id</w:t>
+      <w:r>
+        <w:rPr>
+          <w:b/>
+          <w:bCs/>
+        </w:rPr>
+        <w:t>sp-client-id</w:t>
       </w:r>
       <w:r>
         <w:rPr>
@@ -2091,21 +2302,12 @@
         </w:rPr>
         <w:t>即</w:t>
       </w:r>
-      <w:proofErr w:type="spellStart"/>
-      <w:r>
-        <w:rPr>
-          <w:b/>
-          <w:bCs/>
-        </w:rPr>
-        <w:t>sp</w:t>
-      </w:r>
-      <w:proofErr w:type="spellEnd"/>
-      <w:r>
-        <w:rPr>
-          <w:b/>
-          <w:bCs/>
-        </w:rPr>
-        <w:t>-client-secret</w:t>
+      <w:r>
+        <w:rPr>
+          <w:b/>
+          <w:bCs/>
+        </w:rPr>
+        <w:t>sp-client-secret</w:t>
       </w:r>
       <w:r>
         <w:rPr>
@@ -2128,21 +2330,12 @@
         </w:rPr>
         <w:t>即</w:t>
       </w:r>
-      <w:proofErr w:type="spellStart"/>
-      <w:r>
-        <w:rPr>
-          <w:b/>
-          <w:bCs/>
-        </w:rPr>
-        <w:t>sp</w:t>
-      </w:r>
-      <w:proofErr w:type="spellEnd"/>
-      <w:r>
-        <w:rPr>
-          <w:b/>
-          <w:bCs/>
-        </w:rPr>
-        <w:t>-tenant-id</w:t>
+      <w:r>
+        <w:rPr>
+          <w:b/>
+          <w:bCs/>
+        </w:rPr>
+        <w:t>sp-tenant-id</w:t>
       </w:r>
       <w:r>
         <w:rPr>
@@ -2156,63 +2349,25 @@
       <w:pPr>
         <w:ind w:left="1440"/>
       </w:pPr>
-      <w:proofErr w:type="spellStart"/>
-      <w:r>
-        <w:t>sp</w:t>
-      </w:r>
-      <w:proofErr w:type="spellEnd"/>
-      <w:r>
-        <w:t>-client-id = "</w:t>
-      </w:r>
-      <w:proofErr w:type="spellStart"/>
-      <w:r>
-        <w:t>xxxxxxxx-xxxx-xxxx-xxxx-xxxxxxxxxxxx</w:t>
-      </w:r>
-      <w:proofErr w:type="spellEnd"/>
-      <w:r>
-        <w:t>"</w:t>
+      <w:r>
+        <w:lastRenderedPageBreak/>
+        <w:t>sp-client-id = "xxxxxxxx-xxxx-xxxx-xxxx-xxxxxxxxxxxx"</w:t>
       </w:r>
     </w:p>
     <w:p>
       <w:pPr>
         <w:ind w:left="1440"/>
       </w:pPr>
-      <w:proofErr w:type="spellStart"/>
-      <w:r>
-        <w:t>sp</w:t>
-      </w:r>
-      <w:proofErr w:type="spellEnd"/>
-      <w:r>
-        <w:t>-client-secret = "</w:t>
-      </w:r>
-      <w:proofErr w:type="spellStart"/>
-      <w:r>
-        <w:t>xxxxxxxx-xxxx-xxxx-xxxx-xxxxxxxxxxxx</w:t>
-      </w:r>
-      <w:proofErr w:type="spellEnd"/>
-      <w:r>
-        <w:t>"</w:t>
+      <w:r>
+        <w:t>sp-client-secret = "xxxxxxxx-xxxx-xxxx-xxxx-xxxxxxxxxxxx"</w:t>
       </w:r>
     </w:p>
     <w:p>
       <w:pPr>
         <w:ind w:left="1440"/>
       </w:pPr>
-      <w:proofErr w:type="spellStart"/>
-      <w:r>
-        <w:t>sp</w:t>
-      </w:r>
-      <w:proofErr w:type="spellEnd"/>
-      <w:r>
-        <w:t>-tenant-id = "</w:t>
-      </w:r>
-      <w:proofErr w:type="spellStart"/>
-      <w:r>
-        <w:t>xxxxxxxx-xxxx-xxxx-xxxx-xxxxxxxxxxxx</w:t>
-      </w:r>
-      <w:proofErr w:type="spellEnd"/>
-      <w:r>
-        <w:t>"</w:t>
+      <w:r>
+        <w:t>sp-tenant-id = "xxxxxxxx-xxxx-xxxx-xxxx-xxxxxxxxxxxx"</w:t>
       </w:r>
     </w:p>
     <w:p/>
@@ -2229,11 +2384,9 @@
       <w:r>
         <w:t>将</w:t>
       </w:r>
-      <w:proofErr w:type="spellStart"/>
       <w:r>
         <w:t>dify</w:t>
       </w:r>
-      <w:proofErr w:type="spellEnd"/>
       <w:r>
         <w:t>部署到</w:t>
       </w:r>
@@ -2241,527 +2394,6 @@
         <w:t>Azure</w:t>
       </w:r>
     </w:p>
-    <w:p>
-      <w:pPr>
-        <w:rPr>
-          <w:rFonts w:hint="eastAsia"/>
-        </w:rPr>
-      </w:pPr>
-      <w:r>
-        <w:rPr>
-          <w:rFonts w:hint="eastAsia"/>
-        </w:rPr>
-        <w:t>参数准备，</w:t>
-      </w:r>
-      <w:r>
-        <w:rPr>
-          <w:rFonts w:hint="eastAsia"/>
-        </w:rPr>
-        <w:t xml:space="preserve"> </w:t>
-      </w:r>
-      <w:r>
-        <w:rPr>
-          <w:rFonts w:hint="eastAsia"/>
-        </w:rPr>
-        <w:t>打开文档</w:t>
-      </w:r>
-      <w:r>
-        <w:rPr>
-          <w:rFonts w:hint="eastAsia"/>
-        </w:rPr>
-        <w:t>./environments/dev-variables.tf</w:t>
-      </w:r>
-      <w:r>
-        <w:rPr>
-          <w:rFonts w:hint="eastAsia"/>
-        </w:rPr>
-        <w:t>，</w:t>
-      </w:r>
-      <w:r>
-        <w:rPr>
-          <w:rFonts w:hint="eastAsia"/>
-        </w:rPr>
-        <w:t xml:space="preserve"> </w:t>
-      </w:r>
-      <w:r>
-        <w:rPr>
-          <w:rFonts w:hint="eastAsia"/>
-        </w:rPr>
-        <w:t>修改下列参数</w:t>
-      </w:r>
-    </w:p>
-    <w:p>
-      <w:r>
-        <w:rPr>
-          <w:noProof/>
-        </w:rPr>
-        <mc:AlternateContent>
-          <mc:Choice Requires="wps">
-            <w:drawing>
-              <wp:anchor distT="0" distB="0" distL="114300" distR="114300" simplePos="0" relativeHeight="251659264" behindDoc="0" locked="0" layoutInCell="1" allowOverlap="1" wp14:anchorId="4F8174DB" wp14:editId="4482E7BB">
-                <wp:simplePos x="0" y="0"/>
-                <wp:positionH relativeFrom="column">
-                  <wp:posOffset>31854</wp:posOffset>
-                </wp:positionH>
-                <wp:positionV relativeFrom="paragraph">
-                  <wp:posOffset>65592</wp:posOffset>
-                </wp:positionV>
-                <wp:extent cx="6063521" cy="1094282"/>
-                <wp:effectExtent l="0" t="0" r="0" b="0"/>
-                <wp:wrapNone/>
-                <wp:docPr id="2025076334" name="Rectangle: Rounded Corners 1"/>
-                <wp:cNvGraphicFramePr/>
-                <a:graphic xmlns:a="http://schemas.openxmlformats.org/drawingml/2006/main">
-                  <a:graphicData uri="http://schemas.microsoft.com/office/word/2010/wordprocessingShape">
-                    <wps:wsp>
-                      <wps:cNvSpPr/>
-                      <wps:spPr>
-                        <a:xfrm>
-                          <a:off x="0" y="0"/>
-                          <a:ext cx="6063521" cy="1094282"/>
-                        </a:xfrm>
-                        <a:prstGeom prst="roundRect">
-                          <a:avLst/>
-                        </a:prstGeom>
-                        <a:solidFill>
-                          <a:schemeClr val="accent2">
-                            <a:alpha val="50000"/>
-                          </a:schemeClr>
-                        </a:solidFill>
-                        <a:ln>
-                          <a:noFill/>
-                        </a:ln>
-                      </wps:spPr>
-                      <wps:style>
-                        <a:lnRef idx="0">
-                          <a:scrgbClr r="0" g="0" b="0"/>
-                        </a:lnRef>
-                        <a:fillRef idx="0">
-                          <a:scrgbClr r="0" g="0" b="0"/>
-                        </a:fillRef>
-                        <a:effectRef idx="0">
-                          <a:scrgbClr r="0" g="0" b="0"/>
-                        </a:effectRef>
-                        <a:fontRef idx="minor">
-                          <a:schemeClr val="lt1"/>
-                        </a:fontRef>
-                      </wps:style>
-                      <wps:txbx>
-                        <w:txbxContent>
-                          <w:p>
-                            <w:pPr>
-                              <w:pStyle w:val="ListParagraph"/>
-                              <w:numPr>
-                                <w:ilvl w:val="0"/>
-                                <w:numId w:val="21"/>
-                              </w:numPr>
-                              <w:rPr>
-                                <w:color w:val="000000" w:themeColor="text1"/>
-                              </w:rPr>
-                            </w:pPr>
-                            <w:proofErr w:type="spellStart"/>
-                            <w:r>
-                              <w:rPr>
-                                <w:rFonts w:hint="eastAsia"/>
-                                <w:color w:val="000000" w:themeColor="text1"/>
-                              </w:rPr>
-                              <w:t>acr_name</w:t>
-                            </w:r>
-                            <w:proofErr w:type="spellEnd"/>
-                            <w:r>
-                              <w:rPr>
-                                <w:rFonts w:hint="eastAsia"/>
-                                <w:color w:val="000000" w:themeColor="text1"/>
-                              </w:rPr>
-                              <w:t xml:space="preserve">: </w:t>
-                            </w:r>
-                            <w:r>
-                              <w:rPr>
-                                <w:rFonts w:hint="eastAsia"/>
-                                <w:color w:val="000000" w:themeColor="text1"/>
-                              </w:rPr>
-                              <w:t>根据具体情况修改名字，</w:t>
-                            </w:r>
-                            <w:r>
-                              <w:rPr>
-                                <w:rFonts w:hint="eastAsia"/>
-                                <w:color w:val="000000" w:themeColor="text1"/>
-                              </w:rPr>
-                              <w:t xml:space="preserve"> </w:t>
-                            </w:r>
-                            <w:r>
-                              <w:rPr>
-                                <w:rFonts w:hint="eastAsia"/>
-                                <w:color w:val="000000" w:themeColor="text1"/>
-                              </w:rPr>
-                              <w:t>需全球唯一</w:t>
-                            </w:r>
-                          </w:p>
-                          <w:p>
-                            <w:pPr>
-                              <w:pStyle w:val="ListParagraph"/>
-                              <w:numPr>
-                                <w:ilvl w:val="0"/>
-                                <w:numId w:val="21"/>
-                              </w:numPr>
-                              <w:rPr>
-                                <w:color w:val="000000" w:themeColor="text1"/>
-                              </w:rPr>
-                            </w:pPr>
-                            <w:proofErr w:type="spellStart"/>
-                            <w:r>
-                              <w:rPr>
-                                <w:rFonts w:hint="eastAsia"/>
-                                <w:color w:val="000000" w:themeColor="text1"/>
-                              </w:rPr>
-                              <w:t>docker_username</w:t>
-                            </w:r>
-                            <w:proofErr w:type="spellEnd"/>
-                            <w:r>
-                              <w:rPr>
-                                <w:rFonts w:hint="eastAsia"/>
-                                <w:color w:val="000000" w:themeColor="text1"/>
-                              </w:rPr>
-                              <w:t xml:space="preserve">: </w:t>
-                            </w:r>
-                            <w:r>
-                              <w:rPr>
-                                <w:rFonts w:hint="eastAsia"/>
-                                <w:color w:val="000000" w:themeColor="text1"/>
-                              </w:rPr>
-                              <w:t>在</w:t>
-                            </w:r>
-                            <w:r>
-                              <w:rPr>
-                                <w:rFonts w:hint="eastAsia"/>
-                                <w:color w:val="000000" w:themeColor="text1"/>
-                              </w:rPr>
-                              <w:t xml:space="preserve">docker.io </w:t>
-                            </w:r>
-                            <w:r>
-                              <w:rPr>
-                                <w:rFonts w:hint="eastAsia"/>
-                                <w:color w:val="000000" w:themeColor="text1"/>
-                              </w:rPr>
-                              <w:t>上注册，</w:t>
-                            </w:r>
-                            <w:r>
-                              <w:rPr>
-                                <w:rFonts w:hint="eastAsia"/>
-                                <w:color w:val="000000" w:themeColor="text1"/>
-                              </w:rPr>
-                              <w:t xml:space="preserve"> </w:t>
-                            </w:r>
-                            <w:r>
-                              <w:rPr>
-                                <w:rFonts w:hint="eastAsia"/>
-                                <w:color w:val="000000" w:themeColor="text1"/>
-                              </w:rPr>
-                              <w:t>填入注册的</w:t>
-                            </w:r>
-                            <w:r>
-                              <w:rPr>
-                                <w:rFonts w:hint="eastAsia"/>
-                                <w:color w:val="000000" w:themeColor="text1"/>
-                              </w:rPr>
-                              <w:t>user name</w:t>
-                            </w:r>
-                          </w:p>
-                          <w:p>
-                            <w:pPr>
-                              <w:pStyle w:val="ListParagraph"/>
-                              <w:numPr>
-                                <w:ilvl w:val="0"/>
-                                <w:numId w:val="21"/>
-                              </w:numPr>
-                              <w:rPr>
-                                <w:rFonts w:hint="eastAsia"/>
-                                <w:color w:val="000000" w:themeColor="text1"/>
-                              </w:rPr>
-                            </w:pPr>
-                            <w:proofErr w:type="spellStart"/>
-                            <w:r>
-                              <w:rPr>
-                                <w:rFonts w:hint="eastAsia"/>
-                                <w:color w:val="000000" w:themeColor="text1"/>
-                              </w:rPr>
-                              <w:t>docker_secret</w:t>
-                            </w:r>
-                            <w:proofErr w:type="spellEnd"/>
-                            <w:r>
-                              <w:rPr>
-                                <w:rFonts w:hint="eastAsia"/>
-                                <w:color w:val="000000" w:themeColor="text1"/>
-                              </w:rPr>
-                              <w:t>：</w:t>
-                            </w:r>
-                            <w:r>
-                              <w:rPr>
-                                <w:rFonts w:hint="eastAsia"/>
-                                <w:color w:val="000000" w:themeColor="text1"/>
-                              </w:rPr>
-                              <w:t>在</w:t>
-                            </w:r>
-                            <w:r>
-                              <w:rPr>
-                                <w:rFonts w:hint="eastAsia"/>
-                                <w:color w:val="000000" w:themeColor="text1"/>
-                              </w:rPr>
-                              <w:t xml:space="preserve">docker.io </w:t>
-                            </w:r>
-                            <w:r>
-                              <w:rPr>
-                                <w:rFonts w:hint="eastAsia"/>
-                                <w:color w:val="000000" w:themeColor="text1"/>
-                              </w:rPr>
-                              <w:t>上注册，</w:t>
-                            </w:r>
-                            <w:r>
-                              <w:rPr>
-                                <w:rFonts w:hint="eastAsia"/>
-                                <w:color w:val="000000" w:themeColor="text1"/>
-                              </w:rPr>
-                              <w:t xml:space="preserve"> </w:t>
-                            </w:r>
-                            <w:r>
-                              <w:rPr>
-                                <w:rFonts w:hint="eastAsia"/>
-                                <w:color w:val="000000" w:themeColor="text1"/>
-                              </w:rPr>
-                              <w:t>填</w:t>
-                            </w:r>
-                            <w:r>
-                              <w:rPr>
-                                <w:rFonts w:hint="eastAsia"/>
-                                <w:color w:val="000000" w:themeColor="text1"/>
-                              </w:rPr>
-                              <w:t>入密码</w:t>
-                            </w:r>
-                          </w:p>
-                        </w:txbxContent>
-                      </wps:txbx>
-                      <wps:bodyPr rot="0" spcFirstLastPara="0" vertOverflow="overflow" horzOverflow="overflow" vert="horz" wrap="square" lIns="91440" tIns="45720" rIns="91440" bIns="45720" numCol="1" spcCol="0" rtlCol="0" fromWordArt="0" anchor="ctr" anchorCtr="0" forceAA="0" compatLnSpc="1">
-                        <a:prstTxWarp prst="textNoShape">
-                          <a:avLst/>
-                        </a:prstTxWarp>
-                        <a:noAutofit/>
-                      </wps:bodyPr>
-                    </wps:wsp>
-                  </a:graphicData>
-                </a:graphic>
-                <wp14:sizeRelV relativeFrom="margin">
-                  <wp14:pctHeight>0</wp14:pctHeight>
-                </wp14:sizeRelV>
-              </wp:anchor>
-            </w:drawing>
-          </mc:Choice>
-          <mc:Fallback>
-            <w:pict>
-              <v:roundrect w14:anchorId="4F8174DB" id="Rectangle: Rounded Corners 1" o:spid="_x0000_s1026" style="position:absolute;margin-left:2.5pt;margin-top:5.15pt;width:477.45pt;height:86.15pt;z-index:251659264;visibility:visible;mso-wrap-style:square;mso-height-percent:0;mso-wrap-distance-left:9pt;mso-wrap-distance-top:0;mso-wrap-distance-right:9pt;mso-wrap-distance-bottom:0;mso-position-horizontal:absolute;mso-position-horizontal-relative:text;mso-position-vertical:absolute;mso-position-vertical-relative:text;mso-height-percent:0;mso-height-relative:margin;v-text-anchor:middle" arcsize="10923f" o:gfxdata="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" fillcolor="#e97132 [3205]" stroked="f">
-                <v:fill opacity="32896f"/>
-                <v:textbox>
-                  <w:txbxContent>
-                    <w:p>
-                      <w:pPr>
-                        <w:pStyle w:val="ListParagraph"/>
-                        <w:numPr>
-                          <w:ilvl w:val="0"/>
-                          <w:numId w:val="21"/>
-                        </w:numPr>
-                        <w:rPr>
-                          <w:color w:val="000000" w:themeColor="text1"/>
-                        </w:rPr>
-                      </w:pPr>
-                      <w:proofErr w:type="spellStart"/>
-                      <w:r>
-                        <w:rPr>
-                          <w:rFonts w:hint="eastAsia"/>
-                          <w:color w:val="000000" w:themeColor="text1"/>
-                        </w:rPr>
-                        <w:t>acr_name</w:t>
-                      </w:r>
-                      <w:proofErr w:type="spellEnd"/>
-                      <w:r>
-                        <w:rPr>
-                          <w:rFonts w:hint="eastAsia"/>
-                          <w:color w:val="000000" w:themeColor="text1"/>
-                        </w:rPr>
-                        <w:t xml:space="preserve">: </w:t>
-                      </w:r>
-                      <w:r>
-                        <w:rPr>
-                          <w:rFonts w:hint="eastAsia"/>
-                          <w:color w:val="000000" w:themeColor="text1"/>
-                        </w:rPr>
-                        <w:t>根据具体情况修改名字，</w:t>
-                      </w:r>
-                      <w:r>
-                        <w:rPr>
-                          <w:rFonts w:hint="eastAsia"/>
-                          <w:color w:val="000000" w:themeColor="text1"/>
-                        </w:rPr>
-                        <w:t xml:space="preserve"> </w:t>
-                      </w:r>
-                      <w:r>
-                        <w:rPr>
-                          <w:rFonts w:hint="eastAsia"/>
-                          <w:color w:val="000000" w:themeColor="text1"/>
-                        </w:rPr>
-                        <w:t>需全球唯一</w:t>
-                      </w:r>
-                    </w:p>
-                    <w:p>
-                      <w:pPr>
-                        <w:pStyle w:val="ListParagraph"/>
-                        <w:numPr>
-                          <w:ilvl w:val="0"/>
-                          <w:numId w:val="21"/>
-                        </w:numPr>
-                        <w:rPr>
-                          <w:color w:val="000000" w:themeColor="text1"/>
-                        </w:rPr>
-                      </w:pPr>
-                      <w:proofErr w:type="spellStart"/>
-                      <w:r>
-                        <w:rPr>
-                          <w:rFonts w:hint="eastAsia"/>
-                          <w:color w:val="000000" w:themeColor="text1"/>
-                        </w:rPr>
-                        <w:t>docker_username</w:t>
-                      </w:r>
-                      <w:proofErr w:type="spellEnd"/>
-                      <w:r>
-                        <w:rPr>
-                          <w:rFonts w:hint="eastAsia"/>
-                          <w:color w:val="000000" w:themeColor="text1"/>
-                        </w:rPr>
-                        <w:t xml:space="preserve">: </w:t>
-                      </w:r>
-                      <w:r>
-                        <w:rPr>
-                          <w:rFonts w:hint="eastAsia"/>
-                          <w:color w:val="000000" w:themeColor="text1"/>
-                        </w:rPr>
-                        <w:t>在</w:t>
-                      </w:r>
-                      <w:r>
-                        <w:rPr>
-                          <w:rFonts w:hint="eastAsia"/>
-                          <w:color w:val="000000" w:themeColor="text1"/>
-                        </w:rPr>
-                        <w:t xml:space="preserve">docker.io </w:t>
-                      </w:r>
-                      <w:r>
-                        <w:rPr>
-                          <w:rFonts w:hint="eastAsia"/>
-                          <w:color w:val="000000" w:themeColor="text1"/>
-                        </w:rPr>
-                        <w:t>上注册，</w:t>
-                      </w:r>
-                      <w:r>
-                        <w:rPr>
-                          <w:rFonts w:hint="eastAsia"/>
-                          <w:color w:val="000000" w:themeColor="text1"/>
-                        </w:rPr>
-                        <w:t xml:space="preserve"> </w:t>
-                      </w:r>
-                      <w:r>
-                        <w:rPr>
-                          <w:rFonts w:hint="eastAsia"/>
-                          <w:color w:val="000000" w:themeColor="text1"/>
-                        </w:rPr>
-                        <w:t>填入注册的</w:t>
-                      </w:r>
-                      <w:r>
-                        <w:rPr>
-                          <w:rFonts w:hint="eastAsia"/>
-                          <w:color w:val="000000" w:themeColor="text1"/>
-                        </w:rPr>
-                        <w:t>user name</w:t>
-                      </w:r>
-                    </w:p>
-                    <w:p>
-                      <w:pPr>
-                        <w:pStyle w:val="ListParagraph"/>
-                        <w:numPr>
-                          <w:ilvl w:val="0"/>
-                          <w:numId w:val="21"/>
-                        </w:numPr>
-                        <w:rPr>
-                          <w:rFonts w:hint="eastAsia"/>
-                          <w:color w:val="000000" w:themeColor="text1"/>
-                        </w:rPr>
-                      </w:pPr>
-                      <w:proofErr w:type="spellStart"/>
-                      <w:r>
-                        <w:rPr>
-                          <w:rFonts w:hint="eastAsia"/>
-                          <w:color w:val="000000" w:themeColor="text1"/>
-                        </w:rPr>
-                        <w:t>docker_secret</w:t>
-                      </w:r>
-                      <w:proofErr w:type="spellEnd"/>
-                      <w:r>
-                        <w:rPr>
-                          <w:rFonts w:hint="eastAsia"/>
-                          <w:color w:val="000000" w:themeColor="text1"/>
-                        </w:rPr>
-                        <w:t>：</w:t>
-                      </w:r>
-                      <w:r>
-                        <w:rPr>
-                          <w:rFonts w:hint="eastAsia"/>
-                          <w:color w:val="000000" w:themeColor="text1"/>
-                        </w:rPr>
-                        <w:t>在</w:t>
-                      </w:r>
-                      <w:r>
-                        <w:rPr>
-                          <w:rFonts w:hint="eastAsia"/>
-                          <w:color w:val="000000" w:themeColor="text1"/>
-                        </w:rPr>
-                        <w:t xml:space="preserve">docker.io </w:t>
-                      </w:r>
-                      <w:r>
-                        <w:rPr>
-                          <w:rFonts w:hint="eastAsia"/>
-                          <w:color w:val="000000" w:themeColor="text1"/>
-                        </w:rPr>
-                        <w:t>上注册，</w:t>
-                      </w:r>
-                      <w:r>
-                        <w:rPr>
-                          <w:rFonts w:hint="eastAsia"/>
-                          <w:color w:val="000000" w:themeColor="text1"/>
-                        </w:rPr>
-                        <w:t xml:space="preserve"> </w:t>
-                      </w:r>
-                      <w:r>
-                        <w:rPr>
-                          <w:rFonts w:hint="eastAsia"/>
-                          <w:color w:val="000000" w:themeColor="text1"/>
-                        </w:rPr>
-                        <w:t>填</w:t>
-                      </w:r>
-                      <w:r>
-                        <w:rPr>
-                          <w:rFonts w:hint="eastAsia"/>
-                          <w:color w:val="000000" w:themeColor="text1"/>
-                        </w:rPr>
-                        <w:t>入密码</w:t>
-                      </w:r>
-                    </w:p>
-                  </w:txbxContent>
-                </v:textbox>
-              </v:roundrect>
-            </w:pict>
-          </mc:Fallback>
-        </mc:AlternateContent>
-      </w:r>
-    </w:p>
-    <w:p/>
-    <w:p/>
-    <w:p/>
     <w:p>
       <w:pPr>
         <w:pStyle w:val="ListParagraph"/>
@@ -2774,15 +2406,7 @@
         <w:t>运行</w:t>
       </w:r>
       <w:r>
-        <w:t xml:space="preserve">“terraform </w:t>
-      </w:r>
-      <w:proofErr w:type="spellStart"/>
-      <w:r>
-        <w:t>init</w:t>
-      </w:r>
-      <w:proofErr w:type="spellEnd"/>
-      <w:r>
-        <w:t>”</w:t>
+        <w:t>“terraform init”</w:t>
       </w:r>
       <w:r>
         <w:t>初始化</w:t>
@@ -2814,16 +2438,7 @@
         <w:ind w:firstLine="720"/>
       </w:pPr>
       <w:r>
-        <w:lastRenderedPageBreak/>
-        <w:t>terraform plan -out=dev-plan -var-file="./environments/dev-</w:t>
-      </w:r>
-      <w:proofErr w:type="spellStart"/>
-      <w:r>
-        <w:t>variables.tfvars</w:t>
-      </w:r>
-      <w:proofErr w:type="spellEnd"/>
-      <w:r>
-        <w:t>"</w:t>
+        <w:t>terraform plan -out=dev-plan -var-file="./environments/dev-variables.tfvars"</w:t>
       </w:r>
     </w:p>
     <w:p>
@@ -2863,11 +2478,9 @@
       <w:r>
         <w:t>上部署了</w:t>
       </w:r>
-      <w:proofErr w:type="spellStart"/>
       <w:r>
         <w:t>Dify</w:t>
       </w:r>
-      <w:proofErr w:type="spellEnd"/>
       <w:r>
         <w:t>，接下来登陆</w:t>
       </w:r>
@@ -2889,11 +2502,9 @@
       <w:r>
         <w:t>上部署的</w:t>
       </w:r>
-      <w:proofErr w:type="spellStart"/>
       <w:r>
         <w:t>Dify</w:t>
       </w:r>
-      <w:proofErr w:type="spellEnd"/>
       <w:r>
         <w:t>的公网地址。点击</w:t>
       </w:r>
@@ -2909,11 +2520,9 @@
       <w:r>
         <w:t>地址，将会在浏览器中显示</w:t>
       </w:r>
-      <w:proofErr w:type="spellStart"/>
       <w:r>
         <w:t>Dify</w:t>
       </w:r>
-      <w:proofErr w:type="spellEnd"/>
       <w:r>
         <w:t>。</w:t>
       </w:r>
@@ -2921,21 +2530,7 @@
         <w:rPr>
           <w:rFonts w:hint="eastAsia"/>
         </w:rPr>
-        <w:t xml:space="preserve"> </w:t>
-      </w:r>
-      <w:proofErr w:type="spellStart"/>
-      <w:r>
-        <w:rPr>
-          <w:rFonts w:hint="eastAsia"/>
-        </w:rPr>
-        <w:t>Dify</w:t>
-      </w:r>
-      <w:proofErr w:type="spellEnd"/>
-      <w:r>
-        <w:rPr>
-          <w:rFonts w:hint="eastAsia"/>
-        </w:rPr>
-        <w:t xml:space="preserve"> on Azure</w:t>
+        <w:t xml:space="preserve"> Dify on Azure</w:t>
       </w:r>
       <w:r>
         <w:rPr>
@@ -2963,7 +2558,7 @@
                     <pic:cNvPicPr/>
                   </pic:nvPicPr>
                   <pic:blipFill>
-                    <a:blip r:embed="rId5"/>
+                    <a:blip r:embed="rId7"/>
                     <a:stretch>
                       <a:fillRect/>
                     </a:stretch>
@@ -3002,33 +2597,11 @@
           <w:numId w:val="6"/>
         </w:numPr>
       </w:pPr>
-      <w:proofErr w:type="spellStart"/>
-      <w:r>
-        <w:rPr>
-          <w:rFonts w:hint="eastAsia"/>
-        </w:rPr>
-        <w:t>Dify</w:t>
-      </w:r>
-      <w:proofErr w:type="spellEnd"/>
-      <w:r>
-        <w:rPr>
-          <w:rFonts w:hint="eastAsia"/>
-        </w:rPr>
-        <w:t xml:space="preserve">-API, </w:t>
-      </w:r>
-      <w:proofErr w:type="spellStart"/>
-      <w:r>
-        <w:rPr>
-          <w:rFonts w:hint="eastAsia"/>
-        </w:rPr>
-        <w:t>Dify</w:t>
-      </w:r>
-      <w:proofErr w:type="spellEnd"/>
-      <w:r>
-        <w:rPr>
-          <w:rFonts w:hint="eastAsia"/>
-        </w:rPr>
-        <w:t xml:space="preserve">-Worker </w:t>
+      <w:r>
+        <w:rPr>
+          <w:rFonts w:hint="eastAsia"/>
+        </w:rPr>
+        <w:t xml:space="preserve">Dify-API, Dify-Worker </w:t>
       </w:r>
       <w:r>
         <w:rPr>
@@ -3057,6 +2630,7 @@
         <w:rPr>
           <w:rFonts w:hint="eastAsia"/>
         </w:rPr>
+        <w:lastRenderedPageBreak/>
         <w:t>解决方法：</w:t>
       </w:r>
       <w:r>
@@ -3127,7 +2701,7 @@
                     <pic:cNvPicPr/>
                   </pic:nvPicPr>
                   <pic:blipFill>
-                    <a:blip r:embed="rId6"/>
+                    <a:blip r:embed="rId8"/>
                     <a:stretch>
                       <a:fillRect/>
                     </a:stretch>
@@ -3155,9 +2729,6 @@
           <w:ilvl w:val="1"/>
           <w:numId w:val="6"/>
         </w:numPr>
-        <w:rPr>
-          <w:rFonts w:hint="eastAsia"/>
-        </w:rPr>
       </w:pPr>
       <w:r>
         <w:rPr>
@@ -3165,19 +2736,11 @@
         </w:rPr>
         <w:t>无法访问，确认</w:t>
       </w:r>
-      <w:proofErr w:type="spellStart"/>
-      <w:r>
-        <w:rPr>
-          <w:rFonts w:hint="eastAsia"/>
-        </w:rPr>
-        <w:t>api</w:t>
-      </w:r>
-      <w:proofErr w:type="spellEnd"/>
-      <w:r>
-        <w:rPr>
-          <w:rFonts w:hint="eastAsia"/>
-        </w:rPr>
-        <w:t xml:space="preserve"> gateway </w:t>
+      <w:r>
+        <w:rPr>
+          <w:rFonts w:hint="eastAsia"/>
+        </w:rPr>
+        <w:t xml:space="preserve">api gateway </w:t>
       </w:r>
       <w:r>
         <w:rPr>
@@ -4587,6 +4150,95 @@
     </w:lvl>
   </w:abstractNum>
   <w:abstractNum w:abstractNumId="15" w15:restartNumberingAfterBreak="0">
+    <w:nsid w:val="638A78C4"/>
+    <w:multiLevelType w:val="hybridMultilevel"/>
+    <w:tmpl w:val="80E6A022"/>
+    <w:lvl w:ilvl="0" w:tplc="C0A899C2">
+      <w:start w:val="1"/>
+      <w:numFmt w:val="decimal"/>
+      <w:lvlText w:val="%1."/>
+      <w:lvlJc w:val="left"/>
+      <w:pPr>
+        <w:ind w:left="720" w:hanging="360"/>
+      </w:pPr>
+      <w:rPr>
+        <w:rFonts w:hint="default"/>
+      </w:rPr>
+    </w:lvl>
+    <w:lvl w:ilvl="1" w:tplc="04090019" w:tentative="1">
+      <w:start w:val="1"/>
+      <w:numFmt w:val="lowerLetter"/>
+      <w:lvlText w:val="%2."/>
+      <w:lvlJc w:val="left"/>
+      <w:pPr>
+        <w:ind w:left="1440" w:hanging="360"/>
+      </w:pPr>
+    </w:lvl>
+    <w:lvl w:ilvl="2" w:tplc="0409001B" w:tentative="1">
+      <w:start w:val="1"/>
+      <w:numFmt w:val="lowerRoman"/>
+      <w:lvlText w:val="%3."/>
+      <w:lvlJc w:val="right"/>
+      <w:pPr>
+        <w:ind w:left="2160" w:hanging="180"/>
+      </w:pPr>
+    </w:lvl>
+    <w:lvl w:ilvl="3" w:tplc="0409000F" w:tentative="1">
+      <w:start w:val="1"/>
+      <w:numFmt w:val="decimal"/>
+      <w:lvlText w:val="%4."/>
+      <w:lvlJc w:val="left"/>
+      <w:pPr>
+        <w:ind w:left="2880" w:hanging="360"/>
+      </w:pPr>
+    </w:lvl>
+    <w:lvl w:ilvl="4" w:tplc="04090019" w:tentative="1">
+      <w:start w:val="1"/>
+      <w:numFmt w:val="lowerLetter"/>
+      <w:lvlText w:val="%5."/>
+      <w:lvlJc w:val="left"/>
+      <w:pPr>
+        <w:ind w:left="3600" w:hanging="360"/>
+      </w:pPr>
+    </w:lvl>
+    <w:lvl w:ilvl="5" w:tplc="0409001B" w:tentative="1">
+      <w:start w:val="1"/>
+      <w:numFmt w:val="lowerRoman"/>
+      <w:lvlText w:val="%6."/>
+      <w:lvlJc w:val="right"/>
+      <w:pPr>
+        <w:ind w:left="4320" w:hanging="180"/>
+      </w:pPr>
+    </w:lvl>
+    <w:lvl w:ilvl="6" w:tplc="0409000F" w:tentative="1">
+      <w:start w:val="1"/>
+      <w:numFmt w:val="decimal"/>
+      <w:lvlText w:val="%7."/>
+      <w:lvlJc w:val="left"/>
+      <w:pPr>
+        <w:ind w:left="5040" w:hanging="360"/>
+      </w:pPr>
+    </w:lvl>
+    <w:lvl w:ilvl="7" w:tplc="04090019" w:tentative="1">
+      <w:start w:val="1"/>
+      <w:numFmt w:val="lowerLetter"/>
+      <w:lvlText w:val="%8."/>
+      <w:lvlJc w:val="left"/>
+      <w:pPr>
+        <w:ind w:left="5760" w:hanging="360"/>
+      </w:pPr>
+    </w:lvl>
+    <w:lvl w:ilvl="8" w:tplc="0409001B" w:tentative="1">
+      <w:start w:val="1"/>
+      <w:numFmt w:val="lowerRoman"/>
+      <w:lvlText w:val="%9."/>
+      <w:lvlJc w:val="right"/>
+      <w:pPr>
+        <w:ind w:left="6480" w:hanging="180"/>
+      </w:pPr>
+    </w:lvl>
+  </w:abstractNum>
+  <w:abstractNum w:abstractNumId="16" w15:restartNumberingAfterBreak="0">
     <w:nsid w:val="66062F67"/>
     <w:multiLevelType w:val="hybridMultilevel"/>
     <w:tmpl w:val="8730A5D4"/>
@@ -4675,7 +4327,7 @@
       </w:pPr>
     </w:lvl>
   </w:abstractNum>
-  <w:abstractNum w:abstractNumId="16" w15:restartNumberingAfterBreak="0">
+  <w:abstractNum w:abstractNumId="17" w15:restartNumberingAfterBreak="0">
     <w:nsid w:val="711E6A6A"/>
     <w:multiLevelType w:val="hybridMultilevel"/>
     <w:tmpl w:val="5CF0D988"/>
@@ -4761,7 +4413,7 @@
       </w:pPr>
     </w:lvl>
   </w:abstractNum>
-  <w:abstractNum w:abstractNumId="17" w15:restartNumberingAfterBreak="0">
+  <w:abstractNum w:abstractNumId="18" w15:restartNumberingAfterBreak="0">
     <w:nsid w:val="7306719A"/>
     <w:multiLevelType w:val="hybridMultilevel"/>
     <w:tmpl w:val="7EC60268"/>
@@ -4847,7 +4499,7 @@
       </w:pPr>
     </w:lvl>
   </w:abstractNum>
-  <w:abstractNum w:abstractNumId="18" w15:restartNumberingAfterBreak="0">
+  <w:abstractNum w:abstractNumId="19" w15:restartNumberingAfterBreak="0">
     <w:nsid w:val="74B8162B"/>
     <w:multiLevelType w:val="hybridMultilevel"/>
     <w:tmpl w:val="8DA43C9A"/>
@@ -4939,7 +4591,7 @@
       </w:pPr>
     </w:lvl>
   </w:abstractNum>
-  <w:abstractNum w:abstractNumId="19" w15:restartNumberingAfterBreak="0">
+  <w:abstractNum w:abstractNumId="20" w15:restartNumberingAfterBreak="0">
     <w:nsid w:val="7B067225"/>
     <w:multiLevelType w:val="hybridMultilevel"/>
     <w:tmpl w:val="E2DCA5C4"/>
@@ -5028,7 +4680,7 @@
       </w:pPr>
     </w:lvl>
   </w:abstractNum>
-  <w:abstractNum w:abstractNumId="20" w15:restartNumberingAfterBreak="0">
+  <w:abstractNum w:abstractNumId="21" w15:restartNumberingAfterBreak="0">
     <w:nsid w:val="7FB805B0"/>
     <w:multiLevelType w:val="hybridMultilevel"/>
     <w:tmpl w:val="9C283126"/>
@@ -5115,13 +4767,13 @@
     </w:lvl>
   </w:abstractNum>
   <w:num w:numId="1" w16cid:durableId="2070296835">
-    <w:abstractNumId w:val="19"/>
+    <w:abstractNumId w:val="20"/>
   </w:num>
   <w:num w:numId="2" w16cid:durableId="1713189042">
     <w:abstractNumId w:val="6"/>
   </w:num>
   <w:num w:numId="3" w16cid:durableId="547029131">
-    <w:abstractNumId w:val="20"/>
+    <w:abstractNumId w:val="21"/>
   </w:num>
   <w:num w:numId="4" w16cid:durableId="1135215461">
     <w:abstractNumId w:val="2"/>
@@ -5130,19 +4782,19 @@
     <w:abstractNumId w:val="14"/>
   </w:num>
   <w:num w:numId="6" w16cid:durableId="104546344">
-    <w:abstractNumId w:val="18"/>
+    <w:abstractNumId w:val="19"/>
   </w:num>
   <w:num w:numId="7" w16cid:durableId="1773628787">
     <w:abstractNumId w:val="5"/>
   </w:num>
   <w:num w:numId="8" w16cid:durableId="1045442964">
-    <w:abstractNumId w:val="15"/>
+    <w:abstractNumId w:val="16"/>
   </w:num>
   <w:num w:numId="9" w16cid:durableId="1936598258">
     <w:abstractNumId w:val="1"/>
   </w:num>
   <w:num w:numId="10" w16cid:durableId="802037147">
-    <w:abstractNumId w:val="16"/>
+    <w:abstractNumId w:val="17"/>
   </w:num>
   <w:num w:numId="11" w16cid:durableId="423232087">
     <w:abstractNumId w:val="0"/>
@@ -5169,13 +4821,16 @@
     <w:abstractNumId w:val="11"/>
   </w:num>
   <w:num w:numId="19" w16cid:durableId="1212226971">
-    <w:abstractNumId w:val="17"/>
+    <w:abstractNumId w:val="18"/>
   </w:num>
   <w:num w:numId="20" w16cid:durableId="1094009622">
     <w:abstractNumId w:val="13"/>
   </w:num>
   <w:num w:numId="21" w16cid:durableId="1518158892">
     <w:abstractNumId w:val="4"/>
+  </w:num>
+  <w:num w:numId="22" w16cid:durableId="703872920">
+    <w:abstractNumId w:val="15"/>
   </w:num>
 </w:numbering>
 </file>

</xml_diff>